<commit_message>
Progres sprint 1, kurang input chat dan rapikan code
- implementasi Back-End
- Pembuatan database spending
-implementasi SharedPrefrence yang akan menyimpan data permanent
- pembuatan kelas user untuk mengatur data permanent seperti nama, alokasi bulanan, dan uang tersisa
- pemasangan database ke semua tampilan.
- Implementasi input chat (belum selesai)
</commit_message>
<xml_diff>
--- a/Dokumen/tugas 5/05111740000078.pdf.docx
+++ b/Dokumen/tugas 5/05111740000078.pdf.docx
@@ -7,21 +7,17 @@
         <w:pStyle w:val="NormalWeb"/>
         <w:rPr>
           <w:color w:val="000000" w:themeColor="text1"/>
-        </w:rPr>
-      </w:pPr>
-      <w:proofErr w:type="spellStart"/>
-      <w:r>
-        <w:rPr>
-          <w:color w:val="000000" w:themeColor="text1"/>
-        </w:rPr>
-        <w:t>Mhd.Fadly</w:t>
-      </w:r>
-      <w:proofErr w:type="spellEnd"/>
-      <w:r>
-        <w:rPr>
-          <w:color w:val="000000" w:themeColor="text1"/>
-        </w:rPr>
-        <w:t xml:space="preserve"> Hasan </w:t>
+          <w:sz w:val="32"/>
+          <w:szCs w:val="32"/>
+        </w:rPr>
+      </w:pPr>
+      <w:r>
+        <w:rPr>
+          <w:color w:val="000000" w:themeColor="text1"/>
+          <w:sz w:val="32"/>
+          <w:szCs w:val="32"/>
+        </w:rPr>
+        <w:t xml:space="preserve">Mhd.Fadly Hasan </w:t>
       </w:r>
     </w:p>
     <w:p>
@@ -29,11 +25,15 @@
         <w:pStyle w:val="NormalWeb"/>
         <w:rPr>
           <w:color w:val="000000" w:themeColor="text1"/>
-        </w:rPr>
-      </w:pPr>
-      <w:r>
-        <w:rPr>
-          <w:color w:val="000000" w:themeColor="text1"/>
+          <w:sz w:val="32"/>
+          <w:szCs w:val="32"/>
+        </w:rPr>
+      </w:pPr>
+      <w:r>
+        <w:rPr>
+          <w:color w:val="000000" w:themeColor="text1"/>
+          <w:sz w:val="32"/>
+          <w:szCs w:val="32"/>
         </w:rPr>
         <w:t>05111740000078</w:t>
       </w:r>
@@ -59,140 +59,56 @@
           <w:rFonts w:ascii="Times New Roman" w:hAnsi="Times New Roman" w:cs="Times New Roman"/>
           <w:color w:val="000000" w:themeColor="text1"/>
         </w:rPr>
-        <w:t>Log tugas</w:t>
-      </w:r>
-      <w:r>
-        <w:rPr>
-          <w:rFonts w:ascii="Times New Roman" w:hAnsi="Times New Roman" w:cs="Times New Roman"/>
-          <w:color w:val="000000" w:themeColor="text1"/>
-        </w:rPr>
-        <w:t>5</w:t>
-      </w:r>
-    </w:p>
-    <w:p>
-      <w:pPr>
-        <w:pStyle w:val="NormalWeb"/>
-        <w:rPr>
-          <w:color w:val="000000" w:themeColor="text1"/>
-        </w:rPr>
-      </w:pPr>
-      <w:r>
-        <w:rPr>
-          <w:color w:val="000000" w:themeColor="text1"/>
-        </w:rPr>
-        <w:t>-</w:t>
-      </w:r>
-      <w:r>
-        <w:rPr>
-          <w:color w:val="000000" w:themeColor="text1"/>
-        </w:rPr>
-        <w:t>Design Sprint 1</w:t>
-      </w:r>
-    </w:p>
-    <w:p>
-      <w:pPr>
-        <w:pStyle w:val="NormalWeb"/>
-        <w:rPr>
-          <w:color w:val="000000" w:themeColor="text1"/>
-        </w:rPr>
-      </w:pPr>
-      <w:r>
-        <w:rPr>
-          <w:color w:val="000000" w:themeColor="text1"/>
-        </w:rPr>
-        <w:t>-</w:t>
-      </w:r>
-      <w:r>
-        <w:rPr>
-          <w:color w:val="000000" w:themeColor="text1"/>
-        </w:rPr>
-        <w:t xml:space="preserve">Progress coding </w:t>
-      </w:r>
-      <w:proofErr w:type="spellStart"/>
-      <w:r>
-        <w:rPr>
-          <w:color w:val="000000" w:themeColor="text1"/>
-        </w:rPr>
-        <w:t>tahap</w:t>
-      </w:r>
-      <w:proofErr w:type="spellEnd"/>
-      <w:r>
-        <w:rPr>
-          <w:color w:val="000000" w:themeColor="text1"/>
-        </w:rPr>
-        <w:t xml:space="preserve"> 1/3</w:t>
-      </w:r>
-    </w:p>
-    <w:p>
-      <w:pPr>
-        <w:pStyle w:val="NormalWeb"/>
-        <w:rPr>
-          <w:color w:val="000000" w:themeColor="text1"/>
-        </w:rPr>
-      </w:pPr>
-      <w:r>
-        <w:rPr>
-          <w:color w:val="000000" w:themeColor="text1"/>
-        </w:rPr>
-        <w:t>Output:</w:t>
-      </w:r>
-    </w:p>
-    <w:p>
-      <w:pPr>
-        <w:pStyle w:val="NormalWeb"/>
-        <w:rPr>
-          <w:color w:val="000000" w:themeColor="text1"/>
-        </w:rPr>
-      </w:pPr>
-      <w:r>
-        <w:rPr>
-          <w:color w:val="000000" w:themeColor="text1"/>
-        </w:rPr>
-        <w:t xml:space="preserve">-logo </w:t>
-      </w:r>
-      <w:proofErr w:type="spellStart"/>
-      <w:r>
-        <w:rPr>
-          <w:color w:val="000000" w:themeColor="text1"/>
-        </w:rPr>
-        <w:t>aplikasi</w:t>
-      </w:r>
-      <w:proofErr w:type="spellEnd"/>
-    </w:p>
-    <w:p>
-      <w:pPr>
-        <w:pStyle w:val="NormalWeb"/>
-        <w:rPr>
-          <w:color w:val="000000" w:themeColor="text1"/>
-        </w:rPr>
-      </w:pPr>
-      <w:r>
-        <w:rPr>
-          <w:color w:val="000000" w:themeColor="text1"/>
-        </w:rPr>
-        <w:t xml:space="preserve">-asset, bubble chat, chat system, chat </w:t>
-      </w:r>
-      <w:proofErr w:type="spellStart"/>
-      <w:r>
-        <w:rPr>
-          <w:color w:val="000000" w:themeColor="text1"/>
-        </w:rPr>
-        <w:t>dikirim</w:t>
-      </w:r>
-      <w:proofErr w:type="spellEnd"/>
-      <w:r>
-        <w:rPr>
-          <w:color w:val="000000" w:themeColor="text1"/>
-        </w:rPr>
-        <w:t xml:space="preserve">, dan logo </w:t>
-      </w:r>
-      <w:r>
+        <w:t>Log</w:t>
+      </w:r>
+    </w:p>
+    <w:p>
+      <w:r>
+        <w:t>- implementasi Back-End</w:t>
+      </w:r>
+    </w:p>
+    <w:p>
+      <w:pPr>
         <w:rPr>
           <w:i/>
           <w:iCs/>
-          <w:color w:val="000000" w:themeColor="text1"/>
-        </w:rPr>
-        <w:t>money</w:t>
+        </w:rPr>
+      </w:pPr>
+      <w:r>
+        <w:t xml:space="preserve">- Pembuatan database </w:t>
+      </w:r>
+      <w:r>
+        <w:rPr>
+          <w:i/>
+          <w:iCs/>
+        </w:rPr>
+        <w:t>spending</w:t>
+      </w:r>
+    </w:p>
+    <w:p>
+      <w:r>
+        <w:t>-implementasi SharedPrefrence yang akan menyimpan data permanen</w:t>
+      </w:r>
+      <w:r>
+        <w:t>t</w:t>
+      </w:r>
+    </w:p>
+    <w:p>
+      <w:r>
+        <w:t>- pembuatan kelas user untuk mengatur data permanent seperti nama, alokasi bulanan, dan uang tersisa</w:t>
+      </w:r>
+    </w:p>
+    <w:p>
+      <w:r>
+        <w:t xml:space="preserve">- pemasangan database ke </w:t>
+      </w:r>
+      <w:r>
+        <w:t>semua tampilan.</w:t>
+      </w:r>
+    </w:p>
+    <w:p>
+      <w:r>
+        <w:t>- Implementasi input chat (belum selesai)</w:t>
       </w:r>
     </w:p>
     <w:p>
@@ -202,6 +118,28 @@
           <w:color w:val="000000" w:themeColor="text1"/>
         </w:rPr>
       </w:pPr>
+    </w:p>
+    <w:p>
+      <w:pPr>
+        <w:pStyle w:val="NormalWeb"/>
+        <w:rPr>
+          <w:color w:val="000000" w:themeColor="text1"/>
+        </w:rPr>
+      </w:pPr>
+      <w:r>
+        <w:rPr>
+          <w:color w:val="000000" w:themeColor="text1"/>
+        </w:rPr>
+        <w:t>Output:</w:t>
+      </w:r>
+    </w:p>
+    <w:p>
+      <w:pPr>
+        <w:pStyle w:val="NormalWeb"/>
+        <w:rPr>
+          <w:color w:val="000000" w:themeColor="text1"/>
+        </w:rPr>
+      </w:pPr>
       <w:r>
         <w:rPr>
           <w:color w:val="000000" w:themeColor="text1"/>
@@ -212,13 +150,35 @@
         <w:rPr>
           <w:color w:val="000000" w:themeColor="text1"/>
         </w:rPr>
-        <w:t>Mock-up Sprint 1</w:t>
+        <w:t>Database Spending</w:t>
       </w:r>
     </w:p>
     <w:p>
       <w:pPr>
         <w:pStyle w:val="NormalWeb"/>
         <w:rPr>
+          <w:i/>
+          <w:iCs/>
+          <w:color w:val="000000" w:themeColor="text1"/>
+        </w:rPr>
+      </w:pPr>
+      <w:r>
+        <w:rPr>
+          <w:color w:val="000000" w:themeColor="text1"/>
+        </w:rPr>
+        <w:t>-SharedPrefence data pengguna, seperti nama,</w:t>
+      </w:r>
+      <w:r>
+        <w:rPr>
+          <w:color w:val="000000" w:themeColor="text1"/>
+        </w:rPr>
+        <w:t xml:space="preserve"> uang tesisa, dan alokasi bulanan</w:t>
+      </w:r>
+    </w:p>
+    <w:p>
+      <w:pPr>
+        <w:pStyle w:val="NormalWeb"/>
+        <w:rPr>
           <w:color w:val="000000" w:themeColor="text1"/>
         </w:rPr>
       </w:pPr>
@@ -228,33 +188,126 @@
         </w:rPr>
         <w:t>-</w:t>
       </w:r>
-      <w:proofErr w:type="spellStart"/>
-      <w:r>
-        <w:rPr>
-          <w:color w:val="000000" w:themeColor="text1"/>
-        </w:rPr>
-        <w:t>Codingan</w:t>
-      </w:r>
-      <w:proofErr w:type="spellEnd"/>
-      <w:r>
-        <w:rPr>
-          <w:color w:val="000000" w:themeColor="text1"/>
-        </w:rPr>
-        <w:t xml:space="preserve"> placeholder </w:t>
-      </w:r>
-      <w:proofErr w:type="spellStart"/>
-      <w:r>
-        <w:rPr>
-          <w:color w:val="000000" w:themeColor="text1"/>
-        </w:rPr>
-        <w:t>halaman</w:t>
-      </w:r>
-      <w:proofErr w:type="spellEnd"/>
-      <w:r>
-        <w:rPr>
-          <w:color w:val="000000" w:themeColor="text1"/>
-        </w:rPr>
-        <w:t xml:space="preserve"> ‘money’</w:t>
+      <w:r>
+        <w:rPr>
+          <w:i/>
+          <w:iCs/>
+          <w:color w:val="000000" w:themeColor="text1"/>
+        </w:rPr>
+        <w:t xml:space="preserve">Activity Detailed_Monthly_Spending </w:t>
+      </w:r>
+      <w:r>
+        <w:rPr>
+          <w:color w:val="000000" w:themeColor="text1"/>
+        </w:rPr>
+        <w:t>lengkap dengan informasi</w:t>
+      </w:r>
+    </w:p>
+    <w:p>
+      <w:pPr>
+        <w:pStyle w:val="NormalWeb"/>
+        <w:rPr>
+          <w:color w:val="000000" w:themeColor="text1"/>
+        </w:rPr>
+      </w:pPr>
+      <w:r>
+        <w:rPr>
+          <w:color w:val="000000" w:themeColor="text1"/>
+        </w:rPr>
+        <w:t>-</w:t>
+      </w:r>
+      <w:r>
+        <w:rPr>
+          <w:i/>
+          <w:iCs/>
+          <w:color w:val="000000" w:themeColor="text1"/>
+        </w:rPr>
+        <w:t>Activity</w:t>
+      </w:r>
+      <w:r>
+        <w:rPr>
+          <w:i/>
+          <w:iCs/>
+          <w:color w:val="000000" w:themeColor="text1"/>
+        </w:rPr>
+        <w:t xml:space="preserve"> </w:t>
+      </w:r>
+      <w:r>
+        <w:rPr>
+          <w:i/>
+          <w:iCs/>
+          <w:color w:val="000000" w:themeColor="text1"/>
+        </w:rPr>
+        <w:t>Money Information</w:t>
+      </w:r>
+      <w:r>
+        <w:rPr>
+          <w:i/>
+          <w:iCs/>
+          <w:color w:val="000000" w:themeColor="text1"/>
+        </w:rPr>
+        <w:t xml:space="preserve"> </w:t>
+      </w:r>
+      <w:r>
+        <w:rPr>
+          <w:color w:val="000000" w:themeColor="text1"/>
+        </w:rPr>
+        <w:t>lengkap dengan informasi</w:t>
+      </w:r>
+    </w:p>
+    <w:p>
+      <w:pPr>
+        <w:pStyle w:val="NormalWeb"/>
+        <w:rPr>
+          <w:color w:val="000000" w:themeColor="text1"/>
+        </w:rPr>
+      </w:pPr>
+      <w:r>
+        <w:rPr>
+          <w:color w:val="000000" w:themeColor="text1"/>
+        </w:rPr>
+        <w:t>-</w:t>
+      </w:r>
+      <w:r>
+        <w:rPr>
+          <w:i/>
+          <w:iCs/>
+          <w:color w:val="000000" w:themeColor="text1"/>
+        </w:rPr>
+        <w:t>Rename Dialog</w:t>
+      </w:r>
+      <w:r>
+        <w:rPr>
+          <w:color w:val="000000" w:themeColor="text1"/>
+        </w:rPr>
+        <w:t xml:space="preserve"> yang sudah bisa mengubah nama pengguna</w:t>
+      </w:r>
+    </w:p>
+    <w:p>
+      <w:pPr>
+        <w:pStyle w:val="NormalWeb"/>
+      </w:pPr>
+      <w:r>
+        <w:rPr>
+          <w:color w:val="000000" w:themeColor="text1"/>
+        </w:rPr>
+        <w:t xml:space="preserve">-Tampilan Money di awal </w:t>
+      </w:r>
+      <w:r>
+        <w:rPr>
+          <w:color w:val="000000" w:themeColor="text1"/>
+        </w:rPr>
+        <w:t>lengkap dengan informasi</w:t>
+      </w:r>
+      <w:r>
+        <w:t xml:space="preserve"> </w:t>
+      </w:r>
+      <w:r>
+        <w:br w:type="page"/>
+      </w:r>
+      <w:r>
+        <w:lastRenderedPageBreak/>
+        <w:t>Money Fragment</w:t>
       </w:r>
     </w:p>
     <w:p>
@@ -266,259 +319,12 @@
       </w:pPr>
       <w:r>
         <w:rPr>
-          <w:rFonts w:ascii="Times New Roman" w:hAnsi="Times New Roman" w:cs="Times New Roman"/>
-          <w:color w:val="000000" w:themeColor="text1"/>
-        </w:rPr>
-        <w:br w:type="page"/>
-      </w:r>
-    </w:p>
-    <w:p>
-      <w:pPr>
-        <w:pStyle w:val="Title"/>
-        <w:rPr>
-          <w:rFonts w:ascii="Times New Roman" w:hAnsi="Times New Roman" w:cs="Times New Roman"/>
-          <w:color w:val="000000" w:themeColor="text1"/>
-        </w:rPr>
-      </w:pPr>
-      <w:r>
-        <w:rPr>
-          <w:rFonts w:ascii="Times New Roman" w:hAnsi="Times New Roman" w:cs="Times New Roman"/>
-          <w:color w:val="000000" w:themeColor="text1"/>
-        </w:rPr>
-        <w:lastRenderedPageBreak/>
-        <w:t>Asset</w:t>
-      </w:r>
-    </w:p>
-    <w:p>
-      <w:pPr>
-        <w:rPr>
-          <w:rFonts w:ascii="Times New Roman" w:hAnsi="Times New Roman" w:cs="Times New Roman"/>
-          <w:color w:val="000000" w:themeColor="text1"/>
-        </w:rPr>
-      </w:pPr>
-    </w:p>
-    <w:p>
-      <w:pPr>
-        <w:pStyle w:val="Heading2"/>
-        <w:rPr>
-          <w:rFonts w:ascii="Times New Roman" w:hAnsi="Times New Roman" w:cs="Times New Roman"/>
-          <w:color w:val="000000" w:themeColor="text1"/>
-        </w:rPr>
-      </w:pPr>
-      <w:r>
-        <w:rPr>
-          <w:rFonts w:ascii="Times New Roman" w:hAnsi="Times New Roman" w:cs="Times New Roman"/>
-          <w:color w:val="000000" w:themeColor="text1"/>
-        </w:rPr>
-        <w:t>Logo</w:t>
-      </w:r>
-    </w:p>
-    <w:p>
-      <w:pPr>
-        <w:rPr>
-          <w:rFonts w:ascii="Times New Roman" w:hAnsi="Times New Roman" w:cs="Times New Roman"/>
-          <w:color w:val="000000" w:themeColor="text1"/>
-        </w:rPr>
-      </w:pPr>
-    </w:p>
-    <w:p>
-      <w:pPr>
-        <w:rPr>
-          <w:rFonts w:ascii="Times New Roman" w:hAnsi="Times New Roman" w:cs="Times New Roman"/>
-          <w:color w:val="000000" w:themeColor="text1"/>
-        </w:rPr>
-      </w:pPr>
-      <w:r>
-        <w:rPr>
-          <w:rFonts w:ascii="Times New Roman" w:hAnsi="Times New Roman" w:cs="Times New Roman"/>
           <w:noProof/>
-          <w:color w:val="000000" w:themeColor="text1"/>
         </w:rPr>
         <w:drawing>
-          <wp:inline distT="0" distB="0" distL="0" distR="0" wp14:anchorId="59A062CC" wp14:editId="6EAFB301">
-            <wp:extent cx="3032760" cy="3032760"/>
+          <wp:inline distT="0" distB="0" distL="0" distR="0" wp14:anchorId="024EA55D" wp14:editId="4A534611">
+            <wp:extent cx="3208516" cy="4918841"/>
             <wp:effectExtent l="0" t="0" r="0" b="0"/>
-            <wp:docPr id="4" name="Picture 4"/>
-            <wp:cNvGraphicFramePr>
-              <a:graphicFrameLocks xmlns:a="http://schemas.openxmlformats.org/drawingml/2006/main" noChangeAspect="1"/>
-            </wp:cNvGraphicFramePr>
-            <a:graphic xmlns:a="http://schemas.openxmlformats.org/drawingml/2006/main">
-              <a:graphicData uri="http://schemas.openxmlformats.org/drawingml/2006/picture">
-                <pic:pic xmlns:pic="http://schemas.openxmlformats.org/drawingml/2006/picture">
-                  <pic:nvPicPr>
-                    <pic:cNvPr id="0" name="Picture 4"/>
-                    <pic:cNvPicPr>
-                      <a:picLocks noChangeAspect="1" noChangeArrowheads="1"/>
-                    </pic:cNvPicPr>
-                  </pic:nvPicPr>
-                  <pic:blipFill>
-                    <a:blip r:embed="rId4">
-                      <a:extLst>
-                        <a:ext uri="{28A0092B-C50C-407E-A947-70E740481C1C}">
-                          <a14:useLocalDpi xmlns:a14="http://schemas.microsoft.com/office/drawing/2010/main" val="0"/>
-                        </a:ext>
-                      </a:extLst>
-                    </a:blip>
-                    <a:srcRect/>
-                    <a:stretch>
-                      <a:fillRect/>
-                    </a:stretch>
-                  </pic:blipFill>
-                  <pic:spPr bwMode="auto">
-                    <a:xfrm>
-                      <a:off x="0" y="0"/>
-                      <a:ext cx="3032760" cy="3032760"/>
-                    </a:xfrm>
-                    <a:prstGeom prst="rect">
-                      <a:avLst/>
-                    </a:prstGeom>
-                    <a:noFill/>
-                    <a:ln>
-                      <a:noFill/>
-                    </a:ln>
-                  </pic:spPr>
-                </pic:pic>
-              </a:graphicData>
-            </a:graphic>
-          </wp:inline>
-        </w:drawing>
-      </w:r>
-    </w:p>
-    <w:p>
-      <w:pPr>
-        <w:rPr>
-          <w:rFonts w:ascii="Times New Roman" w:hAnsi="Times New Roman" w:cs="Times New Roman"/>
-          <w:color w:val="000000" w:themeColor="text1"/>
-        </w:rPr>
-      </w:pPr>
-    </w:p>
-    <w:p>
-      <w:pPr>
-        <w:rPr>
-          <w:rFonts w:ascii="Times New Roman" w:hAnsi="Times New Roman" w:cs="Times New Roman"/>
-          <w:color w:val="000000" w:themeColor="text1"/>
-        </w:rPr>
-      </w:pPr>
-    </w:p>
-    <w:p>
-      <w:pPr>
-        <w:rPr>
-          <w:rFonts w:ascii="Times New Roman" w:hAnsi="Times New Roman" w:cs="Times New Roman"/>
-          <w:color w:val="000000" w:themeColor="text1"/>
-        </w:rPr>
-      </w:pPr>
-      <w:r>
-        <w:rPr>
-          <w:rFonts w:ascii="Times New Roman" w:hAnsi="Times New Roman" w:cs="Times New Roman"/>
-          <w:color w:val="000000" w:themeColor="text1"/>
-        </w:rPr>
-        <w:t xml:space="preserve">User bubble </w:t>
-      </w:r>
-      <w:proofErr w:type="spellStart"/>
-      <w:r>
-        <w:rPr>
-          <w:rFonts w:ascii="Times New Roman" w:hAnsi="Times New Roman" w:cs="Times New Roman"/>
-          <w:color w:val="000000" w:themeColor="text1"/>
-        </w:rPr>
-        <w:t>snet</w:t>
-      </w:r>
-      <w:proofErr w:type="spellEnd"/>
-    </w:p>
-    <w:p>
-      <w:pPr>
-        <w:rPr>
-          <w:rFonts w:ascii="Times New Roman" w:hAnsi="Times New Roman" w:cs="Times New Roman"/>
-          <w:color w:val="000000" w:themeColor="text1"/>
-        </w:rPr>
-      </w:pPr>
-      <w:r>
-        <w:rPr>
-          <w:rFonts w:ascii="Times New Roman" w:hAnsi="Times New Roman" w:cs="Times New Roman"/>
-          <w:noProof/>
-          <w:color w:val="000000" w:themeColor="text1"/>
-        </w:rPr>
-        <w:drawing>
-          <wp:inline distT="0" distB="0" distL="0" distR="0" wp14:anchorId="4DCCA041" wp14:editId="452575A3">
-            <wp:extent cx="2865120" cy="2865120"/>
-            <wp:effectExtent l="0" t="0" r="0" b="0"/>
-            <wp:docPr id="3" name="Picture 3"/>
-            <wp:cNvGraphicFramePr>
-              <a:graphicFrameLocks xmlns:a="http://schemas.openxmlformats.org/drawingml/2006/main" noChangeAspect="1"/>
-            </wp:cNvGraphicFramePr>
-            <a:graphic xmlns:a="http://schemas.openxmlformats.org/drawingml/2006/main">
-              <a:graphicData uri="http://schemas.openxmlformats.org/drawingml/2006/picture">
-                <pic:pic xmlns:pic="http://schemas.openxmlformats.org/drawingml/2006/picture">
-                  <pic:nvPicPr>
-                    <pic:cNvPr id="0" name="Picture 3"/>
-                    <pic:cNvPicPr>
-                      <a:picLocks noChangeAspect="1" noChangeArrowheads="1"/>
-                    </pic:cNvPicPr>
-                  </pic:nvPicPr>
-                  <pic:blipFill>
-                    <a:blip r:embed="rId5">
-                      <a:extLst>
-                        <a:ext uri="{28A0092B-C50C-407E-A947-70E740481C1C}">
-                          <a14:useLocalDpi xmlns:a14="http://schemas.microsoft.com/office/drawing/2010/main" val="0"/>
-                        </a:ext>
-                      </a:extLst>
-                    </a:blip>
-                    <a:srcRect/>
-                    <a:stretch>
-                      <a:fillRect/>
-                    </a:stretch>
-                  </pic:blipFill>
-                  <pic:spPr bwMode="auto">
-                    <a:xfrm>
-                      <a:off x="0" y="0"/>
-                      <a:ext cx="2865120" cy="2865120"/>
-                    </a:xfrm>
-                    <a:prstGeom prst="rect">
-                      <a:avLst/>
-                    </a:prstGeom>
-                    <a:noFill/>
-                    <a:ln>
-                      <a:noFill/>
-                    </a:ln>
-                  </pic:spPr>
-                </pic:pic>
-              </a:graphicData>
-            </a:graphic>
-          </wp:inline>
-        </w:drawing>
-      </w:r>
-    </w:p>
-    <w:p>
-      <w:pPr>
-        <w:rPr>
-          <w:rFonts w:ascii="Times New Roman" w:hAnsi="Times New Roman" w:cs="Times New Roman"/>
-          <w:color w:val="000000" w:themeColor="text1"/>
-        </w:rPr>
-      </w:pPr>
-    </w:p>
-    <w:p>
-      <w:pPr>
-        <w:rPr>
-          <w:rFonts w:ascii="Times New Roman" w:hAnsi="Times New Roman" w:cs="Times New Roman"/>
-          <w:color w:val="000000" w:themeColor="text1"/>
-        </w:rPr>
-      </w:pPr>
-      <w:r>
-        <w:rPr>
-          <w:rFonts w:ascii="Times New Roman" w:hAnsi="Times New Roman" w:cs="Times New Roman"/>
-          <w:color w:val="000000" w:themeColor="text1"/>
-        </w:rPr>
-        <w:t>Logo Money</w:t>
-      </w:r>
-      <w:r>
-        <w:rPr>
-          <w:rFonts w:ascii="Times New Roman" w:hAnsi="Times New Roman" w:cs="Times New Roman"/>
-          <w:noProof/>
-          <w:color w:val="000000" w:themeColor="text1"/>
-        </w:rPr>
-        <w:drawing>
-          <wp:inline distT="0" distB="0" distL="0" distR="0" wp14:anchorId="75CFDD81" wp14:editId="333F3063">
-            <wp:extent cx="5897880" cy="2484120"/>
-            <wp:effectExtent l="0" t="0" r="7620" b="0"/>
             <wp:docPr id="1" name="Picture 1"/>
             <wp:cNvGraphicFramePr>
               <a:graphicFrameLocks xmlns:a="http://schemas.openxmlformats.org/drawingml/2006/main" noChangeAspect="1"/>
@@ -527,39 +333,23 @@
               <a:graphicData uri="http://schemas.openxmlformats.org/drawingml/2006/picture">
                 <pic:pic xmlns:pic="http://schemas.openxmlformats.org/drawingml/2006/picture">
                   <pic:nvPicPr>
-                    <pic:cNvPr id="0" name="Picture 1"/>
-                    <pic:cNvPicPr>
-                      <a:picLocks noChangeAspect="1" noChangeArrowheads="1"/>
-                    </pic:cNvPicPr>
+                    <pic:cNvPr id="1" name=""/>
+                    <pic:cNvPicPr/>
                   </pic:nvPicPr>
-                  <pic:blipFill rotWithShape="1">
-                    <a:blip r:embed="rId6">
-                      <a:extLst>
-                        <a:ext uri="{28A0092B-C50C-407E-A947-70E740481C1C}">
-                          <a14:useLocalDpi xmlns:a14="http://schemas.microsoft.com/office/drawing/2010/main" val="0"/>
-                        </a:ext>
-                      </a:extLst>
-                    </a:blip>
-                    <a:srcRect t="33077" r="770" b="25128"/>
-                    <a:stretch/>
+                  <pic:blipFill>
+                    <a:blip r:embed="rId4"/>
+                    <a:stretch>
+                      <a:fillRect/>
+                    </a:stretch>
                   </pic:blipFill>
-                  <pic:spPr bwMode="auto">
+                  <pic:spPr>
                     <a:xfrm>
                       <a:off x="0" y="0"/>
-                      <a:ext cx="5897880" cy="2484120"/>
+                      <a:ext cx="3211112" cy="4922821"/>
                     </a:xfrm>
                     <a:prstGeom prst="rect">
                       <a:avLst/>
                     </a:prstGeom>
-                    <a:noFill/>
-                    <a:ln>
-                      <a:noFill/>
-                    </a:ln>
-                    <a:extLst>
-                      <a:ext uri="{53640926-AAD7-44D8-BBD7-CCE9431645EC}">
-                        <a14:shadowObscured xmlns:a14="http://schemas.microsoft.com/office/drawing/2010/main"/>
-                      </a:ext>
-                    </a:extLst>
                   </pic:spPr>
                 </pic:pic>
               </a:graphicData>
@@ -570,54 +360,23 @@
     </w:p>
     <w:p>
       <w:pPr>
-        <w:rPr>
-          <w:rFonts w:ascii="Times New Roman" w:hAnsi="Times New Roman" w:cs="Times New Roman"/>
-          <w:color w:val="000000" w:themeColor="text1"/>
-        </w:rPr>
-      </w:pPr>
-    </w:p>
-    <w:p>
-      <w:pPr>
-        <w:rPr>
-          <w:rFonts w:ascii="Times New Roman" w:hAnsi="Times New Roman" w:cs="Times New Roman"/>
-          <w:color w:val="000000" w:themeColor="text1"/>
-        </w:rPr>
-      </w:pPr>
-      <w:proofErr w:type="spellStart"/>
-      <w:r>
-        <w:rPr>
-          <w:rFonts w:ascii="Times New Roman" w:hAnsi="Times New Roman" w:cs="Times New Roman"/>
-          <w:color w:val="000000" w:themeColor="text1"/>
-        </w:rPr>
-        <w:t>Uset</w:t>
-      </w:r>
-      <w:proofErr w:type="spellEnd"/>
-      <w:r>
-        <w:rPr>
-          <w:rFonts w:ascii="Times New Roman" w:hAnsi="Times New Roman" w:cs="Times New Roman"/>
-          <w:color w:val="000000" w:themeColor="text1"/>
-        </w:rPr>
-        <w:t xml:space="preserve"> Bubble</w:t>
-      </w:r>
-    </w:p>
-    <w:p>
-      <w:pPr>
-        <w:rPr>
-          <w:rFonts w:ascii="Times New Roman" w:hAnsi="Times New Roman" w:cs="Times New Roman"/>
-          <w:color w:val="000000" w:themeColor="text1"/>
-        </w:rPr>
-      </w:pPr>
-      <w:r>
-        <w:rPr>
-          <w:rFonts w:ascii="Times New Roman" w:hAnsi="Times New Roman" w:cs="Times New Roman"/>
+        <w:pStyle w:val="Heading1"/>
+      </w:pPr>
+      <w:r>
+        <w:lastRenderedPageBreak/>
+        <w:t>Monthly Spending</w:t>
+      </w:r>
+    </w:p>
+    <w:p>
+      <w:r>
+        <w:rPr>
           <w:noProof/>
-          <w:color w:val="000000" w:themeColor="text1"/>
         </w:rPr>
         <w:drawing>
-          <wp:inline distT="0" distB="0" distL="0" distR="0" wp14:anchorId="1E0EE77D" wp14:editId="43489466">
-            <wp:extent cx="2834640" cy="2834640"/>
-            <wp:effectExtent l="0" t="0" r="0" b="0"/>
-            <wp:docPr id="2" name="Picture 2"/>
+          <wp:inline distT="0" distB="0" distL="0" distR="0" wp14:anchorId="61F52254" wp14:editId="1432ED93">
+            <wp:extent cx="4276725" cy="2714625"/>
+            <wp:effectExtent l="0" t="0" r="9525" b="9525"/>
+            <wp:docPr id="8" name="Picture 8"/>
             <wp:cNvGraphicFramePr>
               <a:graphicFrameLocks xmlns:a="http://schemas.openxmlformats.org/drawingml/2006/main" noChangeAspect="1"/>
             </wp:cNvGraphicFramePr>
@@ -625,36 +384,23 @@
               <a:graphicData uri="http://schemas.openxmlformats.org/drawingml/2006/picture">
                 <pic:pic xmlns:pic="http://schemas.openxmlformats.org/drawingml/2006/picture">
                   <pic:nvPicPr>
-                    <pic:cNvPr id="0" name="Picture 2"/>
-                    <pic:cNvPicPr>
-                      <a:picLocks noChangeAspect="1" noChangeArrowheads="1"/>
-                    </pic:cNvPicPr>
+                    <pic:cNvPr id="1" name=""/>
+                    <pic:cNvPicPr/>
                   </pic:nvPicPr>
                   <pic:blipFill>
-                    <a:blip r:embed="rId7">
-                      <a:extLst>
-                        <a:ext uri="{28A0092B-C50C-407E-A947-70E740481C1C}">
-                          <a14:useLocalDpi xmlns:a14="http://schemas.microsoft.com/office/drawing/2010/main" val="0"/>
-                        </a:ext>
-                      </a:extLst>
-                    </a:blip>
-                    <a:srcRect/>
+                    <a:blip r:embed="rId5"/>
                     <a:stretch>
                       <a:fillRect/>
                     </a:stretch>
                   </pic:blipFill>
-                  <pic:spPr bwMode="auto">
+                  <pic:spPr>
                     <a:xfrm>
                       <a:off x="0" y="0"/>
-                      <a:ext cx="2834640" cy="2834640"/>
+                      <a:ext cx="4276725" cy="2714625"/>
                     </a:xfrm>
                     <a:prstGeom prst="rect">
                       <a:avLst/>
                     </a:prstGeom>
-                    <a:noFill/>
-                    <a:ln>
-                      <a:noFill/>
-                    </a:ln>
                   </pic:spPr>
                 </pic:pic>
               </a:graphicData>
@@ -665,53 +411,124 @@
     </w:p>
     <w:p>
       <w:pPr>
-        <w:rPr>
-          <w:rFonts w:ascii="Times New Roman" w:hAnsi="Times New Roman" w:cs="Times New Roman"/>
-          <w:color w:val="000000" w:themeColor="text1"/>
-        </w:rPr>
-      </w:pPr>
-      <w:r>
-        <w:rPr>
-          <w:rFonts w:ascii="Times New Roman" w:hAnsi="Times New Roman" w:cs="Times New Roman"/>
-          <w:color w:val="000000" w:themeColor="text1"/>
-        </w:rPr>
-        <w:br w:type="page"/>
-      </w:r>
-    </w:p>
-    <w:p>
-      <w:pPr>
-        <w:rPr>
-          <w:rFonts w:ascii="Times New Roman" w:hAnsi="Times New Roman" w:cs="Times New Roman"/>
-          <w:color w:val="000000" w:themeColor="text1"/>
-        </w:rPr>
-      </w:pPr>
-      <w:r>
-        <w:rPr>
-          <w:rFonts w:ascii="Times New Roman" w:hAnsi="Times New Roman" w:cs="Times New Roman"/>
-          <w:color w:val="000000" w:themeColor="text1"/>
-        </w:rPr>
+        <w:pStyle w:val="Heading1"/>
+      </w:pPr>
+      <w:r>
+        <w:t>Detailed_Monthly Spending</w:t>
+      </w:r>
+    </w:p>
+    <w:p>
+      <w:r>
+        <w:rPr>
+          <w:noProof/>
+        </w:rPr>
+        <w:drawing>
+          <wp:inline distT="0" distB="0" distL="0" distR="0" wp14:anchorId="3ED654B4" wp14:editId="6742EB14">
+            <wp:extent cx="2695903" cy="4259073"/>
+            <wp:effectExtent l="0" t="0" r="9525" b="8255"/>
+            <wp:docPr id="9" name="Picture 9"/>
+            <wp:cNvGraphicFramePr>
+              <a:graphicFrameLocks xmlns:a="http://schemas.openxmlformats.org/drawingml/2006/main" noChangeAspect="1"/>
+            </wp:cNvGraphicFramePr>
+            <a:graphic xmlns:a="http://schemas.openxmlformats.org/drawingml/2006/main">
+              <a:graphicData uri="http://schemas.openxmlformats.org/drawingml/2006/picture">
+                <pic:pic xmlns:pic="http://schemas.openxmlformats.org/drawingml/2006/picture">
+                  <pic:nvPicPr>
+                    <pic:cNvPr id="1" name=""/>
+                    <pic:cNvPicPr/>
+                  </pic:nvPicPr>
+                  <pic:blipFill>
+                    <a:blip r:embed="rId6"/>
+                    <a:stretch>
+                      <a:fillRect/>
+                    </a:stretch>
+                  </pic:blipFill>
+                  <pic:spPr>
+                    <a:xfrm>
+                      <a:off x="0" y="0"/>
+                      <a:ext cx="2710860" cy="4282702"/>
+                    </a:xfrm>
+                    <a:prstGeom prst="rect">
+                      <a:avLst/>
+                    </a:prstGeom>
+                  </pic:spPr>
+                </pic:pic>
+              </a:graphicData>
+            </a:graphic>
+          </wp:inline>
+        </w:drawing>
+      </w:r>
+    </w:p>
+    <w:p/>
+    <w:p>
+      <w:pPr>
+        <w:pStyle w:val="Heading1"/>
+      </w:pPr>
+      <w:r>
         <w:lastRenderedPageBreak/>
-        <w:t>Mock-up</w:t>
-      </w:r>
-    </w:p>
-    <w:p>
-      <w:pPr>
-        <w:rPr>
-          <w:rFonts w:ascii="Times New Roman" w:hAnsi="Times New Roman" w:cs="Times New Roman"/>
-          <w:color w:val="000000" w:themeColor="text1"/>
-        </w:rPr>
-      </w:pPr>
-      <w:r>
-        <w:rPr>
-          <w:rFonts w:ascii="Times New Roman" w:hAnsi="Times New Roman" w:cs="Times New Roman"/>
+        <w:t>Money_Information</w:t>
+      </w:r>
+    </w:p>
+    <w:p>
+      <w:r>
+        <w:rPr>
           <w:noProof/>
-          <w:color w:val="000000" w:themeColor="text1"/>
         </w:rPr>
         <w:drawing>
-          <wp:inline distT="0" distB="0" distL="0" distR="0" wp14:anchorId="5DC5471D" wp14:editId="4DA51864">
-            <wp:extent cx="5943600" cy="4492625"/>
-            <wp:effectExtent l="0" t="0" r="0" b="3175"/>
-            <wp:docPr id="5" name="Picture 5"/>
+          <wp:inline distT="0" distB="0" distL="0" distR="0" wp14:anchorId="00F8805B" wp14:editId="5860CDB1">
+            <wp:extent cx="3933825" cy="1571625"/>
+            <wp:effectExtent l="0" t="0" r="9525" b="9525"/>
+            <wp:docPr id="10" name="Picture 10"/>
+            <wp:cNvGraphicFramePr>
+              <a:graphicFrameLocks xmlns:a="http://schemas.openxmlformats.org/drawingml/2006/main" noChangeAspect="1"/>
+            </wp:cNvGraphicFramePr>
+            <a:graphic xmlns:a="http://schemas.openxmlformats.org/drawingml/2006/main">
+              <a:graphicData uri="http://schemas.openxmlformats.org/drawingml/2006/picture">
+                <pic:pic xmlns:pic="http://schemas.openxmlformats.org/drawingml/2006/picture">
+                  <pic:nvPicPr>
+                    <pic:cNvPr id="1" name=""/>
+                    <pic:cNvPicPr/>
+                  </pic:nvPicPr>
+                  <pic:blipFill>
+                    <a:blip r:embed="rId7"/>
+                    <a:stretch>
+                      <a:fillRect/>
+                    </a:stretch>
+                  </pic:blipFill>
+                  <pic:spPr>
+                    <a:xfrm>
+                      <a:off x="0" y="0"/>
+                      <a:ext cx="3933825" cy="1571625"/>
+                    </a:xfrm>
+                    <a:prstGeom prst="rect">
+                      <a:avLst/>
+                    </a:prstGeom>
+                  </pic:spPr>
+                </pic:pic>
+              </a:graphicData>
+            </a:graphic>
+          </wp:inline>
+        </w:drawing>
+      </w:r>
+    </w:p>
+    <w:p>
+      <w:pPr>
+        <w:pStyle w:val="Heading1"/>
+      </w:pPr>
+      <w:r>
+        <w:t>Detailed_Money_Information</w:t>
+      </w:r>
+    </w:p>
+    <w:p>
+      <w:r>
+        <w:rPr>
+          <w:noProof/>
+        </w:rPr>
+        <w:drawing>
+          <wp:inline distT="0" distB="0" distL="0" distR="0" wp14:anchorId="482F3115" wp14:editId="6BD0FC61">
+            <wp:extent cx="3436883" cy="5033370"/>
+            <wp:effectExtent l="0" t="0" r="0" b="0"/>
+            <wp:docPr id="11" name="Picture 11"/>
             <wp:cNvGraphicFramePr>
               <a:graphicFrameLocks xmlns:a="http://schemas.openxmlformats.org/drawingml/2006/main" noChangeAspect="1"/>
             </wp:cNvGraphicFramePr>
@@ -731,7 +548,7 @@
                   <pic:spPr>
                     <a:xfrm>
                       <a:off x="0" y="0"/>
-                      <a:ext cx="5943600" cy="4492625"/>
+                      <a:ext cx="3455409" cy="5060502"/>
                     </a:xfrm>
                     <a:prstGeom prst="rect">
                       <a:avLst/>
@@ -747,125 +564,85 @@
     <w:p>
       <w:pPr>
         <w:rPr>
-          <w:rFonts w:ascii="Times New Roman" w:hAnsi="Times New Roman" w:cs="Times New Roman"/>
-          <w:color w:val="000000" w:themeColor="text1"/>
-        </w:rPr>
-      </w:pPr>
-      <w:proofErr w:type="spellStart"/>
-      <w:r>
-        <w:rPr>
-          <w:rFonts w:ascii="Times New Roman" w:hAnsi="Times New Roman" w:cs="Times New Roman"/>
-          <w:color w:val="000000" w:themeColor="text1"/>
-        </w:rPr>
-        <w:t>Dapat</w:t>
-      </w:r>
-      <w:proofErr w:type="spellEnd"/>
-      <w:r>
-        <w:rPr>
-          <w:rFonts w:ascii="Times New Roman" w:hAnsi="Times New Roman" w:cs="Times New Roman"/>
-          <w:color w:val="000000" w:themeColor="text1"/>
-        </w:rPr>
-        <w:t xml:space="preserve"> </w:t>
-      </w:r>
-      <w:proofErr w:type="spellStart"/>
-      <w:r>
-        <w:rPr>
-          <w:rFonts w:ascii="Times New Roman" w:hAnsi="Times New Roman" w:cs="Times New Roman"/>
-          <w:color w:val="000000" w:themeColor="text1"/>
-        </w:rPr>
-        <w:t>dikases</w:t>
-      </w:r>
-      <w:proofErr w:type="spellEnd"/>
-      <w:r>
-        <w:rPr>
-          <w:rFonts w:ascii="Times New Roman" w:hAnsi="Times New Roman" w:cs="Times New Roman"/>
-          <w:color w:val="000000" w:themeColor="text1"/>
-        </w:rPr>
-        <w:t xml:space="preserve"> di </w:t>
-      </w:r>
-    </w:p>
-    <w:p>
-      <w:pPr>
-        <w:rPr>
-          <w:rFonts w:ascii="Times New Roman" w:hAnsi="Times New Roman" w:cs="Times New Roman"/>
-          <w:color w:val="000000" w:themeColor="text1"/>
-        </w:rPr>
-      </w:pPr>
-      <w:hyperlink r:id="rId9" w:history="1">
-        <w:r>
-          <w:rPr>
-            <w:rStyle w:val="Hyperlink"/>
-            <w:rFonts w:ascii="Times New Roman" w:hAnsi="Times New Roman" w:cs="Times New Roman"/>
-            <w:color w:val="000000" w:themeColor="text1"/>
-          </w:rPr>
-          <w:t>https://xd.adobe.com/view/5346a451-03ca-4580-6ba6-e69c7166dd33-2577/</w:t>
-        </w:r>
-      </w:hyperlink>
-      <w:r>
-        <w:rPr>
-          <w:rFonts w:ascii="Times New Roman" w:hAnsi="Times New Roman" w:cs="Times New Roman"/>
-          <w:color w:val="000000" w:themeColor="text1"/>
-        </w:rPr>
-        <w:t xml:space="preserve"> </w:t>
-      </w:r>
-    </w:p>
-    <w:p>
-      <w:pPr>
-        <w:rPr>
-          <w:rFonts w:ascii="Times New Roman" w:hAnsi="Times New Roman" w:cs="Times New Roman"/>
-          <w:color w:val="000000" w:themeColor="text1"/>
-        </w:rPr>
-      </w:pPr>
-    </w:p>
-    <w:p>
-      <w:pPr>
-        <w:rPr>
-          <w:rFonts w:ascii="Times New Roman" w:hAnsi="Times New Roman" w:cs="Times New Roman"/>
-          <w:color w:val="000000" w:themeColor="text1"/>
-        </w:rPr>
-      </w:pPr>
-      <w:r>
-        <w:rPr>
-          <w:rFonts w:ascii="Times New Roman" w:hAnsi="Times New Roman" w:cs="Times New Roman"/>
-          <w:color w:val="000000" w:themeColor="text1"/>
-        </w:rPr>
-        <w:t xml:space="preserve">Progress </w:t>
-      </w:r>
-      <w:proofErr w:type="spellStart"/>
-      <w:r>
-        <w:rPr>
-          <w:rFonts w:ascii="Times New Roman" w:hAnsi="Times New Roman" w:cs="Times New Roman"/>
-          <w:color w:val="000000" w:themeColor="text1"/>
-        </w:rPr>
-        <w:t>codingan</w:t>
-      </w:r>
-      <w:proofErr w:type="spellEnd"/>
-      <w:r>
-        <w:rPr>
-          <w:rFonts w:ascii="Times New Roman" w:hAnsi="Times New Roman" w:cs="Times New Roman"/>
-          <w:color w:val="000000" w:themeColor="text1"/>
-        </w:rPr>
-        <w:t xml:space="preserve"> </w:t>
-      </w:r>
-    </w:p>
-    <w:p>
-      <w:pPr>
-        <w:rPr>
-          <w:rFonts w:ascii="Times New Roman" w:hAnsi="Times New Roman" w:cs="Times New Roman"/>
-          <w:color w:val="000000" w:themeColor="text1"/>
-        </w:rPr>
-      </w:pPr>
-      <w:r>
-        <w:rPr>
-          <w:rFonts w:ascii="Times New Roman" w:hAnsi="Times New Roman" w:cs="Times New Roman"/>
+          <w:rFonts w:asciiTheme="majorHAnsi" w:eastAsiaTheme="majorEastAsia" w:hAnsiTheme="majorHAnsi" w:cstheme="majorBidi"/>
+          <w:color w:val="2F5496" w:themeColor="accent1" w:themeShade="BF"/>
+          <w:sz w:val="32"/>
+          <w:szCs w:val="32"/>
+        </w:rPr>
+      </w:pPr>
+      <w:r>
+        <w:br w:type="page"/>
+      </w:r>
+    </w:p>
+    <w:p>
+      <w:pPr>
+        <w:pStyle w:val="Heading1"/>
+      </w:pPr>
+      <w:r>
+        <w:lastRenderedPageBreak/>
+        <w:t>Dialog_Change_Monthly</w:t>
+      </w:r>
+    </w:p>
+    <w:p>
+      <w:r>
+        <w:rPr>
           <w:noProof/>
-          <w:color w:val="000000" w:themeColor="text1"/>
         </w:rPr>
         <w:drawing>
-          <wp:inline distT="0" distB="0" distL="0" distR="0" wp14:anchorId="1805377E" wp14:editId="6206C80A">
-            <wp:extent cx="5943600" cy="916940"/>
-            <wp:effectExtent l="0" t="0" r="0" b="0"/>
-            <wp:docPr id="6" name="Picture 6"/>
+          <wp:inline distT="0" distB="0" distL="0" distR="0" wp14:anchorId="7766C468" wp14:editId="3C89D00E">
+            <wp:extent cx="4352925" cy="3200400"/>
+            <wp:effectExtent l="0" t="0" r="9525" b="0"/>
+            <wp:docPr id="13" name="Picture 13"/>
+            <wp:cNvGraphicFramePr>
+              <a:graphicFrameLocks xmlns:a="http://schemas.openxmlformats.org/drawingml/2006/main" noChangeAspect="1"/>
+            </wp:cNvGraphicFramePr>
+            <a:graphic xmlns:a="http://schemas.openxmlformats.org/drawingml/2006/main">
+              <a:graphicData uri="http://schemas.openxmlformats.org/drawingml/2006/picture">
+                <pic:pic xmlns:pic="http://schemas.openxmlformats.org/drawingml/2006/picture">
+                  <pic:nvPicPr>
+                    <pic:cNvPr id="1" name=""/>
+                    <pic:cNvPicPr/>
+                  </pic:nvPicPr>
+                  <pic:blipFill>
+                    <a:blip r:embed="rId9"/>
+                    <a:stretch>
+                      <a:fillRect/>
+                    </a:stretch>
+                  </pic:blipFill>
+                  <pic:spPr>
+                    <a:xfrm>
+                      <a:off x="0" y="0"/>
+                      <a:ext cx="4352925" cy="3200400"/>
+                    </a:xfrm>
+                    <a:prstGeom prst="rect">
+                      <a:avLst/>
+                    </a:prstGeom>
+                  </pic:spPr>
+                </pic:pic>
+              </a:graphicData>
+            </a:graphic>
+          </wp:inline>
+        </w:drawing>
+      </w:r>
+    </w:p>
+    <w:p>
+      <w:pPr>
+        <w:pStyle w:val="Heading1"/>
+      </w:pPr>
+      <w:r>
+        <w:t>Dialog_Change_Left</w:t>
+      </w:r>
+    </w:p>
+    <w:p>
+      <w:r>
+        <w:rPr>
+          <w:noProof/>
+        </w:rPr>
+        <w:drawing>
+          <wp:inline distT="0" distB="0" distL="0" distR="0" wp14:anchorId="3AAF5785" wp14:editId="73BD658D">
+            <wp:extent cx="4162425" cy="4019550"/>
+            <wp:effectExtent l="0" t="0" r="9525" b="0"/>
+            <wp:docPr id="14" name="Picture 14"/>
             <wp:cNvGraphicFramePr>
               <a:graphicFrameLocks xmlns:a="http://schemas.openxmlformats.org/drawingml/2006/main" noChangeAspect="1"/>
             </wp:cNvGraphicFramePr>
@@ -885,7 +662,7 @@
                   <pic:spPr>
                     <a:xfrm>
                       <a:off x="0" y="0"/>
-                      <a:ext cx="5943600" cy="916940"/>
+                      <a:ext cx="4162425" cy="4019550"/>
                     </a:xfrm>
                     <a:prstGeom prst="rect">
                       <a:avLst/>
@@ -899,45 +676,32 @@
       </w:r>
     </w:p>
     <w:p>
-      <w:pPr>
-        <w:rPr>
-          <w:rFonts w:ascii="Times New Roman" w:hAnsi="Times New Roman" w:cs="Times New Roman"/>
-          <w:color w:val="000000" w:themeColor="text1"/>
-        </w:rPr>
-      </w:pPr>
-    </w:p>
-    <w:p>
-      <w:pPr>
-        <w:rPr>
-          <w:rFonts w:ascii="Times New Roman" w:hAnsi="Times New Roman" w:cs="Times New Roman"/>
-          <w:color w:val="000000" w:themeColor="text1"/>
-        </w:rPr>
-      </w:pPr>
-      <w:r>
-        <w:rPr>
-          <w:rFonts w:ascii="Times New Roman" w:hAnsi="Times New Roman" w:cs="Times New Roman"/>
-          <w:color w:val="000000" w:themeColor="text1"/>
-        </w:rPr>
+      <w:r>
         <w:br w:type="page"/>
       </w:r>
     </w:p>
     <w:p>
       <w:pPr>
-        <w:rPr>
-          <w:rFonts w:ascii="Times New Roman" w:hAnsi="Times New Roman" w:cs="Times New Roman"/>
-          <w:color w:val="000000" w:themeColor="text1"/>
-        </w:rPr>
+        <w:pStyle w:val="Heading1"/>
+      </w:pPr>
+      <w:r>
+        <w:lastRenderedPageBreak/>
+        <w:t>Todays_Spending_Fragment</w:t>
+      </w:r>
+    </w:p>
+    <w:p>
+      <w:pPr>
+        <w:pStyle w:val="Heading1"/>
       </w:pPr>
       <w:r>
         <w:rPr>
           <w:noProof/>
         </w:rPr>
-        <w:lastRenderedPageBreak/>
         <w:drawing>
-          <wp:inline distT="0" distB="0" distL="0" distR="0" wp14:anchorId="2B70995C" wp14:editId="7214D0AF">
-            <wp:extent cx="2800350" cy="5791200"/>
+          <wp:inline distT="0" distB="0" distL="0" distR="0" wp14:anchorId="457DE41E" wp14:editId="09A539A1">
+            <wp:extent cx="4438650" cy="1619250"/>
             <wp:effectExtent l="0" t="0" r="0" b="0"/>
-            <wp:docPr id="7" name="Picture 7"/>
+            <wp:docPr id="15" name="Picture 15"/>
             <wp:cNvGraphicFramePr>
               <a:graphicFrameLocks xmlns:a="http://schemas.openxmlformats.org/drawingml/2006/main" noChangeAspect="1"/>
             </wp:cNvGraphicFramePr>
@@ -945,36 +709,227 @@
               <a:graphicData uri="http://schemas.openxmlformats.org/drawingml/2006/picture">
                 <pic:pic xmlns:pic="http://schemas.openxmlformats.org/drawingml/2006/picture">
                   <pic:nvPicPr>
-                    <pic:cNvPr id="0" name="Picture 5"/>
-                    <pic:cNvPicPr>
-                      <a:picLocks noChangeAspect="1" noChangeArrowheads="1"/>
-                    </pic:cNvPicPr>
+                    <pic:cNvPr id="1" name=""/>
+                    <pic:cNvPicPr/>
                   </pic:nvPicPr>
                   <pic:blipFill>
-                    <a:blip r:embed="rId11" cstate="print">
-                      <a:extLst>
-                        <a:ext uri="{28A0092B-C50C-407E-A947-70E740481C1C}">
-                          <a14:useLocalDpi xmlns:a14="http://schemas.microsoft.com/office/drawing/2010/main" val="0"/>
-                        </a:ext>
-                      </a:extLst>
-                    </a:blip>
-                    <a:srcRect/>
+                    <a:blip r:embed="rId11"/>
                     <a:stretch>
                       <a:fillRect/>
                     </a:stretch>
                   </pic:blipFill>
-                  <pic:spPr bwMode="auto">
+                  <pic:spPr>
                     <a:xfrm>
                       <a:off x="0" y="0"/>
-                      <a:ext cx="2800350" cy="5791200"/>
+                      <a:ext cx="4438650" cy="1619250"/>
                     </a:xfrm>
                     <a:prstGeom prst="rect">
                       <a:avLst/>
                     </a:prstGeom>
-                    <a:noFill/>
-                    <a:ln>
-                      <a:noFill/>
-                    </a:ln>
+                  </pic:spPr>
+                </pic:pic>
+              </a:graphicData>
+            </a:graphic>
+          </wp:inline>
+        </w:drawing>
+      </w:r>
+    </w:p>
+    <w:p/>
+    <w:p>
+      <w:pPr>
+        <w:pStyle w:val="Heading1"/>
+      </w:pPr>
+      <w:r>
+        <w:t>Spending_Recycler_View</w:t>
+      </w:r>
+    </w:p>
+    <w:p>
+      <w:r>
+        <w:rPr>
+          <w:noProof/>
+        </w:rPr>
+        <w:drawing>
+          <wp:inline distT="0" distB="0" distL="0" distR="0" wp14:anchorId="608F85F2" wp14:editId="17235ED9">
+            <wp:extent cx="2601310" cy="2582322"/>
+            <wp:effectExtent l="0" t="0" r="8890" b="8890"/>
+            <wp:docPr id="16" name="Picture 16"/>
+            <wp:cNvGraphicFramePr>
+              <a:graphicFrameLocks xmlns:a="http://schemas.openxmlformats.org/drawingml/2006/main" noChangeAspect="1"/>
+            </wp:cNvGraphicFramePr>
+            <a:graphic xmlns:a="http://schemas.openxmlformats.org/drawingml/2006/main">
+              <a:graphicData uri="http://schemas.openxmlformats.org/drawingml/2006/picture">
+                <pic:pic xmlns:pic="http://schemas.openxmlformats.org/drawingml/2006/picture">
+                  <pic:nvPicPr>
+                    <pic:cNvPr id="1" name=""/>
+                    <pic:cNvPicPr/>
+                  </pic:nvPicPr>
+                  <pic:blipFill>
+                    <a:blip r:embed="rId12"/>
+                    <a:stretch>
+                      <a:fillRect/>
+                    </a:stretch>
+                  </pic:blipFill>
+                  <pic:spPr>
+                    <a:xfrm>
+                      <a:off x="0" y="0"/>
+                      <a:ext cx="2618071" cy="2598961"/>
+                    </a:xfrm>
+                    <a:prstGeom prst="rect">
+                      <a:avLst/>
+                    </a:prstGeom>
+                  </pic:spPr>
+                </pic:pic>
+              </a:graphicData>
+            </a:graphic>
+          </wp:inline>
+        </w:drawing>
+      </w:r>
+    </w:p>
+    <w:p/>
+    <w:p>
+      <w:pPr>
+        <w:pStyle w:val="Heading1"/>
+      </w:pPr>
+      <w:r>
+        <w:lastRenderedPageBreak/>
+        <w:t>Option</w:t>
+      </w:r>
+    </w:p>
+    <w:p>
+      <w:r>
+        <w:rPr>
+          <w:noProof/>
+        </w:rPr>
+        <w:drawing>
+          <wp:inline distT="0" distB="0" distL="0" distR="0" wp14:anchorId="0974CD62" wp14:editId="60F7DE53">
+            <wp:extent cx="3362325" cy="3914775"/>
+            <wp:effectExtent l="0" t="0" r="9525" b="9525"/>
+            <wp:docPr id="17" name="Picture 17"/>
+            <wp:cNvGraphicFramePr>
+              <a:graphicFrameLocks xmlns:a="http://schemas.openxmlformats.org/drawingml/2006/main" noChangeAspect="1"/>
+            </wp:cNvGraphicFramePr>
+            <a:graphic xmlns:a="http://schemas.openxmlformats.org/drawingml/2006/main">
+              <a:graphicData uri="http://schemas.openxmlformats.org/drawingml/2006/picture">
+                <pic:pic xmlns:pic="http://schemas.openxmlformats.org/drawingml/2006/picture">
+                  <pic:nvPicPr>
+                    <pic:cNvPr id="1" name=""/>
+                    <pic:cNvPicPr/>
+                  </pic:nvPicPr>
+                  <pic:blipFill>
+                    <a:blip r:embed="rId13"/>
+                    <a:stretch>
+                      <a:fillRect/>
+                    </a:stretch>
+                  </pic:blipFill>
+                  <pic:spPr>
+                    <a:xfrm>
+                      <a:off x="0" y="0"/>
+                      <a:ext cx="3362325" cy="3914775"/>
+                    </a:xfrm>
+                    <a:prstGeom prst="rect">
+                      <a:avLst/>
+                    </a:prstGeom>
+                  </pic:spPr>
+                </pic:pic>
+              </a:graphicData>
+            </a:graphic>
+          </wp:inline>
+        </w:drawing>
+      </w:r>
+    </w:p>
+    <w:p>
+      <w:pPr>
+        <w:pStyle w:val="Heading1"/>
+      </w:pPr>
+      <w:r>
+        <w:t>Rename_Dialog</w:t>
+      </w:r>
+    </w:p>
+    <w:p>
+      <w:r>
+        <w:rPr>
+          <w:noProof/>
+        </w:rPr>
+        <w:drawing>
+          <wp:inline distT="0" distB="0" distL="0" distR="0" wp14:anchorId="2AC03DCA" wp14:editId="2C0F45AD">
+            <wp:extent cx="4410075" cy="2867025"/>
+            <wp:effectExtent l="0" t="0" r="9525" b="9525"/>
+            <wp:docPr id="18" name="Picture 18"/>
+            <wp:cNvGraphicFramePr>
+              <a:graphicFrameLocks xmlns:a="http://schemas.openxmlformats.org/drawingml/2006/main" noChangeAspect="1"/>
+            </wp:cNvGraphicFramePr>
+            <a:graphic xmlns:a="http://schemas.openxmlformats.org/drawingml/2006/main">
+              <a:graphicData uri="http://schemas.openxmlformats.org/drawingml/2006/picture">
+                <pic:pic xmlns:pic="http://schemas.openxmlformats.org/drawingml/2006/picture">
+                  <pic:nvPicPr>
+                    <pic:cNvPr id="1" name=""/>
+                    <pic:cNvPicPr/>
+                  </pic:nvPicPr>
+                  <pic:blipFill>
+                    <a:blip r:embed="rId14"/>
+                    <a:stretch>
+                      <a:fillRect/>
+                    </a:stretch>
+                  </pic:blipFill>
+                  <pic:spPr>
+                    <a:xfrm>
+                      <a:off x="0" y="0"/>
+                      <a:ext cx="4410075" cy="2867025"/>
+                    </a:xfrm>
+                    <a:prstGeom prst="rect">
+                      <a:avLst/>
+                    </a:prstGeom>
+                  </pic:spPr>
+                </pic:pic>
+              </a:graphicData>
+            </a:graphic>
+          </wp:inline>
+        </w:drawing>
+      </w:r>
+    </w:p>
+    <w:p>
+      <w:pPr>
+        <w:pStyle w:val="Heading1"/>
+      </w:pPr>
+      <w:r>
+        <w:lastRenderedPageBreak/>
+        <w:t>About_Activity</w:t>
+      </w:r>
+    </w:p>
+    <w:p>
+      <w:r>
+        <w:rPr>
+          <w:noProof/>
+        </w:rPr>
+        <w:drawing>
+          <wp:inline distT="0" distB="0" distL="0" distR="0" wp14:anchorId="40BD0D5B" wp14:editId="2FB6342D">
+            <wp:extent cx="4419600" cy="6991350"/>
+            <wp:effectExtent l="0" t="0" r="0" b="0"/>
+            <wp:docPr id="19" name="Picture 19"/>
+            <wp:cNvGraphicFramePr>
+              <a:graphicFrameLocks xmlns:a="http://schemas.openxmlformats.org/drawingml/2006/main" noChangeAspect="1"/>
+            </wp:cNvGraphicFramePr>
+            <a:graphic xmlns:a="http://schemas.openxmlformats.org/drawingml/2006/main">
+              <a:graphicData uri="http://schemas.openxmlformats.org/drawingml/2006/picture">
+                <pic:pic xmlns:pic="http://schemas.openxmlformats.org/drawingml/2006/picture">
+                  <pic:nvPicPr>
+                    <pic:cNvPr id="1" name=""/>
+                    <pic:cNvPicPr/>
+                  </pic:nvPicPr>
+                  <pic:blipFill>
+                    <a:blip r:embed="rId15"/>
+                    <a:stretch>
+                      <a:fillRect/>
+                    </a:stretch>
+                  </pic:blipFill>
+                  <pic:spPr>
+                    <a:xfrm>
+                      <a:off x="0" y="0"/>
+                      <a:ext cx="4419600" cy="6991350"/>
+                    </a:xfrm>
+                    <a:prstGeom prst="rect">
+                      <a:avLst/>
+                    </a:prstGeom>
                   </pic:spPr>
                 </pic:pic>
               </a:graphicData>
@@ -1466,7 +1421,6 @@
     <w:name w:val="Normal (Web)"/>
     <w:basedOn w:val="Normal"/>
     <w:uiPriority w:val="99"/>
-    <w:semiHidden/>
     <w:unhideWhenUsed/>
     <w:rsid w:val="0038185F"/>
     <w:pPr>

</xml_diff>